<commit_message>
added quizzes section to grading
</commit_message>
<xml_diff>
--- a/IMPORTANT/CS346 - Syllabus.docx
+++ b/IMPORTANT/CS346 - Syllabus.docx
@@ -1009,7 +1009,10 @@
         <w:t xml:space="preserve"> (</w:t>
       </w:r>
       <w:r>
-        <w:t>60</w:t>
+        <w:t>5</w:t>
+      </w:r>
+      <w:r>
+        <w:t>0</w:t>
       </w:r>
       <w:r>
         <w:t>%</w:t>
@@ -1037,6 +1040,18 @@
       </w:r>
       <w:r>
         <w:t>%)</w:t>
+      </w:r>
+    </w:p>
+    <w:p>
+      <w:pPr>
+        <w:pStyle w:val="ListParagraph"/>
+        <w:numPr>
+          <w:ilvl w:val="0"/>
+          <w:numId w:val="1"/>
+        </w:numPr>
+      </w:pPr>
+      <w:r>
+        <w:t>Exams / Quizzes (10%)</w:t>
       </w:r>
     </w:p>
     <w:p>
@@ -1079,6 +1094,7 @@
           </w:tcPr>
           <w:p>
             <w:r>
+              <w:lastRenderedPageBreak/>
               <w:t>93.00 – 100.00</w:t>
             </w:r>
           </w:p>
@@ -1127,7 +1143,6 @@
           </w:tcPr>
           <w:p>
             <w:r>
-              <w:lastRenderedPageBreak/>
               <w:t>90.00 – 92.99</w:t>
             </w:r>
           </w:p>
@@ -1549,11 +1564,8 @@
         <w:jc w:val="left"/>
       </w:pPr>
       <w:r>
-        <w:t>You and some friends are getting together after class to discuss the assignment due tomorrow.  You're done and want to help your friends out.  To do so, you discuss the assignment using high-</w:t>
-      </w:r>
-      <w:r>
         <w:lastRenderedPageBreak/>
-        <w:t xml:space="preserve">level descriptions (e.g., "I have class X that does Y, which helps me get task Z done") and even draw some nice pictures and/or flowcharts for them to follow.  </w:t>
+        <w:t xml:space="preserve">You and some friends are getting together after class to discuss the assignment due tomorrow.  You're done and want to help your friends out.  To do so, you discuss the assignment using high-level descriptions (e.g., "I have class X that does Y, which helps me get task Z done") and even draw some nice pictures and/or flowcharts for them to follow.  </w:t>
       </w:r>
       <w:r>
         <w:rPr>
@@ -1921,7 +1933,7 @@
           <w:sz w:val="22"/>
           <w:szCs w:val="22"/>
         </w:rPr>
-        <w:t xml:space="preserve">If you qualify for extra time on exams or need other accommodations, it is your responsibility to obtain and provide me with the Exam Accommodation Request form from the SDRC. The form must be presented to me in a timely manner so appropriate arrangements can be made in advance for all exams. </w:t>
+        <w:t xml:space="preserve">If you qualify for extra time on exams or need other accommodations, it is your responsibility to obtain </w:t>
       </w:r>
       <w:r>
         <w:rPr>
@@ -1930,7 +1942,7 @@
           <w:szCs w:val="22"/>
         </w:rPr>
         <w:lastRenderedPageBreak/>
-        <w:t>I strongly recommend submitting the form at the beginning of the semester or at least one week before the first exam that you wish to use accommodations. It is also strongly recommended that you communicate eligible accommodations and scheduling arrangements with me one week prior to each exam. This will ensure your test accommodation arrangements are completed in a timely manner.</w:t>
+        <w:t>and provide me with the Exam Accommodation Request form from the SDRC. The form must be presented to me in a timely manner so appropriate arrangements can be made in advance for all exams. I strongly recommend submitting the form at the beginning of the semester or at least one week before the first exam that you wish to use accommodations. It is also strongly recommended that you communicate eligible accommodations and scheduling arrangements with me one week prior to each exam. This will ensure your test accommodation arrangements are completed in a timely manner.</w:t>
       </w:r>
     </w:p>
     <w:p>
@@ -2277,6 +2289,7 @@
           <w:sz w:val="22"/>
           <w:szCs w:val="22"/>
         </w:rPr>
+        <w:lastRenderedPageBreak/>
         <w:t>Students are responsible for knowing policy regarding academic honesty:</w:t>
       </w:r>
     </w:p>
@@ -2297,7 +2310,6 @@
           <w:sz w:val="22"/>
           <w:szCs w:val="22"/>
         </w:rPr>
-        <w:lastRenderedPageBreak/>
         <w:t>http://www.humboldt.edu/studentrights/academic_honesty.php</w:t>
       </w:r>
     </w:p>

</xml_diff>